<commit_message>
recent updates after talking to Neal
</commit_message>
<xml_diff>
--- a/Report.docx
+++ b/Report.docx
@@ -11,11 +11,15 @@
       <w:pPr>
         <w:rPr>
           <w:b/>
+          <w:sz w:val="32"/>
+          <w:szCs w:val="32"/>
         </w:rPr>
       </w:pPr>
       <w:r>
         <w:rPr>
           <w:b/>
+          <w:sz w:val="32"/>
+          <w:szCs w:val="32"/>
         </w:rPr>
         <w:t>Data</w:t>
       </w:r>
@@ -279,7 +283,19 @@
       </w:r>
     </w:p>
     <w:p>
-      <w:r>
+      <w:pPr>
+        <w:rPr>
+          <w:b/>
+          <w:sz w:val="32"/>
+          <w:szCs w:val="32"/>
+        </w:rPr>
+      </w:pPr>
+      <w:r>
+        <w:rPr>
+          <w:b/>
+          <w:sz w:val="32"/>
+          <w:szCs w:val="32"/>
+        </w:rPr>
         <w:t>Methods</w:t>
       </w:r>
     </w:p>
@@ -332,6 +348,7 @@
         </w:numPr>
       </w:pPr>
       <w:r>
+        <w:lastRenderedPageBreak/>
         <w:t>Career Fair: If the student attended at least one career fair</w:t>
       </w:r>
     </w:p>
@@ -344,7 +361,6 @@
         </w:numPr>
       </w:pPr>
       <w:r>
-        <w:lastRenderedPageBreak/>
         <w:t>Appointments: If the student came to the career center for drop in hours or met with an advisor</w:t>
       </w:r>
     </w:p>
@@ -408,10 +424,7 @@
       </w:r>
       <w:proofErr w:type="spellEnd"/>
       <w:r>
-        <w:t xml:space="preserve"> d means that the not engaged group is higher than the engaged group. The two groups are engaged and not engaged changes according to the three engagement variables (</w:t>
-      </w:r>
-      <w:r>
-        <w:t>'</w:t>
+        <w:t xml:space="preserve"> d means that the not engaged group is higher than the engaged group. The two groups are engaged and not engaged changes according to the three engagement variables ('</w:t>
       </w:r>
       <w:proofErr w:type="spellStart"/>
       <w:r>
@@ -435,10 +448,7 @@
       </w:r>
       <w:proofErr w:type="spellEnd"/>
       <w:r>
-        <w:t>'</w:t>
-      </w:r>
-      <w:r>
-        <w:t>)</w:t>
+        <w:t>')</w:t>
       </w:r>
     </w:p>
     <w:p>
@@ -493,13 +503,34 @@
       </w:r>
       <w:proofErr w:type="spellEnd"/>
       <w:r>
-        <w:t>','Documents</w:t>
+        <w:t>','Documents Count','</w:t>
+      </w:r>
+      <w:proofErr w:type="spellStart"/>
+      <w:r>
+        <w:t>Engaged_Fair</w:t>
+      </w:r>
+      <w:proofErr w:type="spellEnd"/>
+      <w:r>
+        <w:t>', 'Engaged_Appointment','</w:t>
+      </w:r>
+      <w:proofErr w:type="spellStart"/>
+      <w:r>
+        <w:t>Engaged_Jobs</w:t>
+      </w:r>
+      <w:proofErr w:type="spellEnd"/>
+      <w:r>
+        <w:t>'</w:t>
       </w:r>
       <w:r>
         <w:t xml:space="preserve"> </w:t>
       </w:r>
-      <w:r>
-        <w:t>Count','</w:t>
+    </w:p>
+    <w:p>
+      <w:pPr>
+        <w:ind w:left="1080"/>
+      </w:pPr>
+      <w:r>
+        <w:t>The same model was run three times where the dependent/predicting variable was switched between '</w:t>
       </w:r>
       <w:proofErr w:type="spellStart"/>
       <w:r>
@@ -507,81 +538,36 @@
       </w:r>
       <w:proofErr w:type="spellEnd"/>
       <w:r>
-        <w:t>',</w:t>
+        <w:t>', '</w:t>
+      </w:r>
+      <w:proofErr w:type="spellStart"/>
+      <w:r>
+        <w:t>Engaged_Appointment</w:t>
+      </w:r>
+      <w:proofErr w:type="spellEnd"/>
+      <w:r>
+        <w:t>' and '</w:t>
+      </w:r>
+      <w:proofErr w:type="spellStart"/>
+      <w:r>
+        <w:t>Engaged_Jobs</w:t>
+      </w:r>
+      <w:proofErr w:type="spellEnd"/>
+      <w:r>
+        <w:t>'. Of course, the dependent variable was not included as an independent variable during their respective models. Details on how to run the code and model architecture can be found in script/README.md and the code is in script/ml.py</w:t>
+      </w:r>
+      <w:r>
+        <w:t>.</w:t>
       </w:r>
       <w:r>
         <w:t xml:space="preserve"> </w:t>
       </w:r>
-      <w:r>
-        <w:t>'Engaged_Appointment','</w:t>
-      </w:r>
-      <w:proofErr w:type="spellStart"/>
-      <w:r>
-        <w:t>Engaged_Jobs</w:t>
-      </w:r>
-      <w:proofErr w:type="spellEnd"/>
-      <w:r>
-        <w:t>'</w:t>
-      </w:r>
-      <w:r>
-        <w:t xml:space="preserve"> </w:t>
-      </w:r>
     </w:p>
     <w:p>
       <w:pPr>
         <w:ind w:left="1080"/>
       </w:pPr>
       <w:r>
-        <w:t xml:space="preserve">The same model was run three times where the dependent/predicting variable was switched between </w:t>
-      </w:r>
-      <w:r>
-        <w:t>'</w:t>
-      </w:r>
-      <w:proofErr w:type="spellStart"/>
-      <w:r>
-        <w:t>Engaged_Fair</w:t>
-      </w:r>
-      <w:proofErr w:type="spellEnd"/>
-      <w:r>
-        <w:t>', '</w:t>
-      </w:r>
-      <w:proofErr w:type="spellStart"/>
-      <w:r>
-        <w:t>Engaged_Appointment</w:t>
-      </w:r>
-      <w:proofErr w:type="spellEnd"/>
-      <w:r>
-        <w:t>'</w:t>
-      </w:r>
-      <w:r>
-        <w:t xml:space="preserve"> and </w:t>
-      </w:r>
-      <w:r>
-        <w:t>'</w:t>
-      </w:r>
-      <w:proofErr w:type="spellStart"/>
-      <w:r>
-        <w:t>Engaged_Jobs</w:t>
-      </w:r>
-      <w:proofErr w:type="spellEnd"/>
-      <w:r>
-        <w:t>'</w:t>
-      </w:r>
-      <w:r>
-        <w:t>. Of course, the dependent variable was not included as an independent variable during their respective models. Details on how to run the code and model architecture can be found in script/README.md and the code is in script/ml.py</w:t>
-      </w:r>
-      <w:r>
-        <w:t>.</w:t>
-      </w:r>
-      <w:r>
-        <w:t xml:space="preserve"> </w:t>
-      </w:r>
-    </w:p>
-    <w:p>
-      <w:pPr>
-        <w:ind w:left="1080"/>
-      </w:pPr>
-      <w:r>
         <w:t>To draw more interpretation from the machine learning model, logistic regression weights has been plotted which can be found in the “figs” directory. This allows us to understand the relative importance of each of the features</w:t>
       </w:r>
       <w:r>
@@ -589,7 +575,19 @@
       </w:r>
     </w:p>
     <w:p>
-      <w:r>
+      <w:pPr>
+        <w:rPr>
+          <w:b/>
+          <w:sz w:val="32"/>
+          <w:szCs w:val="32"/>
+        </w:rPr>
+      </w:pPr>
+      <w:r>
+        <w:rPr>
+          <w:b/>
+          <w:sz w:val="32"/>
+          <w:szCs w:val="32"/>
+        </w:rPr>
         <w:t>Results</w:t>
       </w:r>
     </w:p>
@@ -997,28 +995,37 @@
               <w:pStyle w:val="ListParagraph"/>
               <w:ind w:left="0"/>
             </w:pPr>
-          </w:p>
-        </w:tc>
-        <w:tc>
-          <w:tcPr>
-            <w:tcW w:w="1528" w:type="dxa"/>
-          </w:tcPr>
-          <w:p>
-            <w:pPr>
-              <w:pStyle w:val="ListParagraph"/>
-              <w:ind w:left="0"/>
-            </w:pPr>
-          </w:p>
-        </w:tc>
-        <w:tc>
-          <w:tcPr>
-            <w:tcW w:w="1528" w:type="dxa"/>
-          </w:tcPr>
-          <w:p>
-            <w:pPr>
-              <w:pStyle w:val="ListParagraph"/>
-              <w:ind w:left="0"/>
-            </w:pPr>
+            <w:r>
+              <w:t>6.4e-177</w:t>
+            </w:r>
+          </w:p>
+        </w:tc>
+        <w:tc>
+          <w:tcPr>
+            <w:tcW w:w="1528" w:type="dxa"/>
+          </w:tcPr>
+          <w:p>
+            <w:pPr>
+              <w:pStyle w:val="ListParagraph"/>
+              <w:ind w:left="0"/>
+            </w:pPr>
+            <w:r>
+              <w:t>1.43e-168</w:t>
+            </w:r>
+          </w:p>
+        </w:tc>
+        <w:tc>
+          <w:tcPr>
+            <w:tcW w:w="1528" w:type="dxa"/>
+          </w:tcPr>
+          <w:p>
+            <w:pPr>
+              <w:pStyle w:val="ListParagraph"/>
+              <w:ind w:left="0"/>
+            </w:pPr>
+            <w:r>
+              <w:t>3.63</w:t>
+            </w:r>
           </w:p>
         </w:tc>
         <w:tc>
@@ -1030,6 +1037,9 @@
               <w:pStyle w:val="ListParagraph"/>
               <w:ind w:left="0"/>
             </w:pPr>
+            <w:r>
+              <w:t>2.68</w:t>
+            </w:r>
           </w:p>
         </w:tc>
         <w:tc>
@@ -1041,6 +1051,9 @@
               <w:pStyle w:val="ListParagraph"/>
               <w:ind w:left="0"/>
             </w:pPr>
+            <w:r>
+              <w:t>0.71</w:t>
+            </w:r>
           </w:p>
         </w:tc>
       </w:tr>
@@ -1068,28 +1081,37 @@
               <w:pStyle w:val="ListParagraph"/>
               <w:ind w:left="0"/>
             </w:pPr>
-          </w:p>
-        </w:tc>
-        <w:tc>
-          <w:tcPr>
-            <w:tcW w:w="1528" w:type="dxa"/>
-          </w:tcPr>
-          <w:p>
-            <w:pPr>
-              <w:pStyle w:val="ListParagraph"/>
-              <w:ind w:left="0"/>
-            </w:pPr>
-          </w:p>
-        </w:tc>
-        <w:tc>
-          <w:tcPr>
-            <w:tcW w:w="1528" w:type="dxa"/>
-          </w:tcPr>
-          <w:p>
-            <w:pPr>
-              <w:pStyle w:val="ListParagraph"/>
-              <w:ind w:left="0"/>
-            </w:pPr>
+            <w:r>
+              <w:t>6.63e-09</w:t>
+            </w:r>
+          </w:p>
+        </w:tc>
+        <w:tc>
+          <w:tcPr>
+            <w:tcW w:w="1528" w:type="dxa"/>
+          </w:tcPr>
+          <w:p>
+            <w:pPr>
+              <w:pStyle w:val="ListParagraph"/>
+              <w:ind w:left="0"/>
+            </w:pPr>
+            <w:r>
+              <w:t>5.00e-09</w:t>
+            </w:r>
+          </w:p>
+        </w:tc>
+        <w:tc>
+          <w:tcPr>
+            <w:tcW w:w="1528" w:type="dxa"/>
+          </w:tcPr>
+          <w:p>
+            <w:pPr>
+              <w:pStyle w:val="ListParagraph"/>
+              <w:ind w:left="0"/>
+            </w:pPr>
+            <w:r>
+              <w:t>3.49</w:t>
+            </w:r>
           </w:p>
         </w:tc>
         <w:tc>
@@ -1101,6 +1123,9 @@
               <w:pStyle w:val="ListParagraph"/>
               <w:ind w:left="0"/>
             </w:pPr>
+            <w:r>
+              <w:t>3.32</w:t>
+            </w:r>
           </w:p>
         </w:tc>
         <w:tc>
@@ -1112,6 +1137,9 @@
               <w:pStyle w:val="ListParagraph"/>
               <w:ind w:left="0"/>
             </w:pPr>
+            <w:r>
+              <w:t>0.12</w:t>
+            </w:r>
           </w:p>
         </w:tc>
       </w:tr>
@@ -1139,28 +1167,37 @@
               <w:pStyle w:val="ListParagraph"/>
               <w:ind w:left="0"/>
             </w:pPr>
-          </w:p>
-        </w:tc>
-        <w:tc>
-          <w:tcPr>
-            <w:tcW w:w="1528" w:type="dxa"/>
-          </w:tcPr>
-          <w:p>
-            <w:pPr>
-              <w:pStyle w:val="ListParagraph"/>
-              <w:ind w:left="0"/>
-            </w:pPr>
-          </w:p>
-        </w:tc>
-        <w:tc>
-          <w:tcPr>
-            <w:tcW w:w="1528" w:type="dxa"/>
-          </w:tcPr>
-          <w:p>
-            <w:pPr>
-              <w:pStyle w:val="ListParagraph"/>
-              <w:ind w:left="0"/>
-            </w:pPr>
+            <w:r>
+              <w:t>0</w:t>
+            </w:r>
+          </w:p>
+        </w:tc>
+        <w:tc>
+          <w:tcPr>
+            <w:tcW w:w="1528" w:type="dxa"/>
+          </w:tcPr>
+          <w:p>
+            <w:pPr>
+              <w:pStyle w:val="ListParagraph"/>
+              <w:ind w:left="0"/>
+            </w:pPr>
+            <w:r>
+              <w:t>0</w:t>
+            </w:r>
+          </w:p>
+        </w:tc>
+        <w:tc>
+          <w:tcPr>
+            <w:tcW w:w="1528" w:type="dxa"/>
+          </w:tcPr>
+          <w:p>
+            <w:pPr>
+              <w:pStyle w:val="ListParagraph"/>
+              <w:ind w:left="0"/>
+            </w:pPr>
+            <w:r>
+              <w:t>5.03</w:t>
+            </w:r>
           </w:p>
         </w:tc>
         <w:tc>
@@ -1172,6 +1209,9 @@
               <w:pStyle w:val="ListParagraph"/>
               <w:ind w:left="0"/>
             </w:pPr>
+            <w:r>
+              <w:t>0.13</w:t>
+            </w:r>
           </w:p>
         </w:tc>
         <w:tc>
@@ -1183,6 +1223,9 @@
               <w:pStyle w:val="ListParagraph"/>
               <w:ind w:left="0"/>
             </w:pPr>
+            <w:r>
+              <w:t>0.98</w:t>
+            </w:r>
           </w:p>
         </w:tc>
       </w:tr>
@@ -1210,28 +1253,37 @@
               <w:pStyle w:val="ListParagraph"/>
               <w:ind w:left="0"/>
             </w:pPr>
-          </w:p>
-        </w:tc>
-        <w:tc>
-          <w:tcPr>
-            <w:tcW w:w="1528" w:type="dxa"/>
-          </w:tcPr>
-          <w:p>
-            <w:pPr>
-              <w:pStyle w:val="ListParagraph"/>
-              <w:ind w:left="0"/>
-            </w:pPr>
-          </w:p>
-        </w:tc>
-        <w:tc>
-          <w:tcPr>
-            <w:tcW w:w="1528" w:type="dxa"/>
-          </w:tcPr>
-          <w:p>
-            <w:pPr>
-              <w:pStyle w:val="ListParagraph"/>
-              <w:ind w:left="0"/>
-            </w:pPr>
+            <w:r>
+              <w:t>0</w:t>
+            </w:r>
+          </w:p>
+        </w:tc>
+        <w:tc>
+          <w:tcPr>
+            <w:tcW w:w="1528" w:type="dxa"/>
+          </w:tcPr>
+          <w:p>
+            <w:pPr>
+              <w:pStyle w:val="ListParagraph"/>
+              <w:ind w:left="0"/>
+            </w:pPr>
+            <w:r>
+              <w:t>1.63e-307</w:t>
+            </w:r>
+          </w:p>
+        </w:tc>
+        <w:tc>
+          <w:tcPr>
+            <w:tcW w:w="1528" w:type="dxa"/>
+          </w:tcPr>
+          <w:p>
+            <w:pPr>
+              <w:pStyle w:val="ListParagraph"/>
+              <w:ind w:left="0"/>
+            </w:pPr>
+            <w:r>
+              <w:t>0.52</w:t>
+            </w:r>
           </w:p>
         </w:tc>
         <w:tc>
@@ -1243,6 +1295,9 @@
               <w:pStyle w:val="ListParagraph"/>
               <w:ind w:left="0"/>
             </w:pPr>
+            <w:r>
+              <w:t>0.12</w:t>
+            </w:r>
           </w:p>
         </w:tc>
         <w:tc>
@@ -1254,6 +1309,9 @@
               <w:pStyle w:val="ListParagraph"/>
               <w:ind w:left="0"/>
             </w:pPr>
+            <w:r>
+              <w:t>0.93</w:t>
+            </w:r>
           </w:p>
         </w:tc>
       </w:tr>
@@ -1281,28 +1339,37 @@
               <w:pStyle w:val="ListParagraph"/>
               <w:ind w:left="0"/>
             </w:pPr>
-          </w:p>
-        </w:tc>
-        <w:tc>
-          <w:tcPr>
-            <w:tcW w:w="1528" w:type="dxa"/>
-          </w:tcPr>
-          <w:p>
-            <w:pPr>
-              <w:pStyle w:val="ListParagraph"/>
-              <w:ind w:left="0"/>
-            </w:pPr>
-          </w:p>
-        </w:tc>
-        <w:tc>
-          <w:tcPr>
-            <w:tcW w:w="1528" w:type="dxa"/>
-          </w:tcPr>
-          <w:p>
-            <w:pPr>
-              <w:pStyle w:val="ListParagraph"/>
-              <w:ind w:left="0"/>
-            </w:pPr>
+            <w:r>
+              <w:t>4.25e-211</w:t>
+            </w:r>
+          </w:p>
+        </w:tc>
+        <w:tc>
+          <w:tcPr>
+            <w:tcW w:w="1528" w:type="dxa"/>
+          </w:tcPr>
+          <w:p>
+            <w:pPr>
+              <w:pStyle w:val="ListParagraph"/>
+              <w:ind w:left="0"/>
+            </w:pPr>
+            <w:r>
+              <w:t>5.57e-199</w:t>
+            </w:r>
+          </w:p>
+        </w:tc>
+        <w:tc>
+          <w:tcPr>
+            <w:tcW w:w="1528" w:type="dxa"/>
+          </w:tcPr>
+          <w:p>
+            <w:pPr>
+              <w:pStyle w:val="ListParagraph"/>
+              <w:ind w:left="0"/>
+            </w:pPr>
+            <w:r>
+              <w:t>0.72</w:t>
+            </w:r>
           </w:p>
         </w:tc>
         <w:tc>
@@ -1314,6 +1381,9 @@
               <w:pStyle w:val="ListParagraph"/>
               <w:ind w:left="0"/>
             </w:pPr>
+            <w:r>
+              <w:t>0.36</w:t>
+            </w:r>
           </w:p>
         </w:tc>
         <w:tc>
@@ -1325,6 +1395,9 @@
               <w:pStyle w:val="ListParagraph"/>
               <w:ind w:left="0"/>
             </w:pPr>
+            <w:r>
+              <w:t>0.77</w:t>
+            </w:r>
           </w:p>
         </w:tc>
       </w:tr>
@@ -1341,22 +1414,7 @@
         <w:ind w:left="1080"/>
       </w:pPr>
       <w:r>
-        <w:t xml:space="preserve">Table </w:t>
-      </w:r>
-      <w:r>
-        <w:t>II</w:t>
-      </w:r>
-      <w:r>
-        <w:t xml:space="preserve">: Statistical Tests between Engaged </w:t>
-      </w:r>
-      <w:r>
-        <w:t>Appointment</w:t>
-      </w:r>
-      <w:r>
-        <w:t xml:space="preserve"> and Not Engaged </w:t>
-      </w:r>
-      <w:r>
-        <w:t>Appointment</w:t>
+        <w:t>Table II: Statistical Tests between Engaged Appointment and Not Engaged Appointment</w:t>
       </w:r>
     </w:p>
     <w:tbl>
@@ -1921,16 +1979,13 @@
         <w:ind w:left="1080"/>
       </w:pPr>
       <w:r>
-        <w:t xml:space="preserve">Table I: Statistical Tests between Engaged </w:t>
-      </w:r>
-      <w:r>
-        <w:t>Fairs</w:t>
-      </w:r>
-      <w:r>
-        <w:t xml:space="preserve"> and Not Engaged </w:t>
-      </w:r>
-      <w:r>
-        <w:t>Fairs</w:t>
+        <w:t>Table I</w:t>
+      </w:r>
+      <w:r>
+        <w:t>II</w:t>
+      </w:r>
+      <w:r>
+        <w:t>: Statistical Tests between Engaged Fairs and Not Engaged Fairs</w:t>
       </w:r>
     </w:p>
     <w:tbl>
@@ -1941,12 +1996,12 @@
         <w:tblLook w:val="04A0" w:firstRow="1" w:lastRow="0" w:firstColumn="1" w:lastColumn="0" w:noHBand="0" w:noVBand="1"/>
       </w:tblPr>
       <w:tblGrid>
-        <w:gridCol w:w="1518"/>
-        <w:gridCol w:w="1240"/>
-        <w:gridCol w:w="1252"/>
-        <w:gridCol w:w="1364"/>
-        <w:gridCol w:w="1365"/>
-        <w:gridCol w:w="1351"/>
+        <w:gridCol w:w="1516"/>
+        <w:gridCol w:w="1284"/>
+        <w:gridCol w:w="1262"/>
+        <w:gridCol w:w="1347"/>
+        <w:gridCol w:w="1348"/>
+        <w:gridCol w:w="1333"/>
       </w:tblGrid>
       <w:tr>
         <w:tc>
@@ -2080,17 +2135,23 @@
               <w:pStyle w:val="ListParagraph"/>
               <w:ind w:left="0"/>
             </w:pPr>
-          </w:p>
-        </w:tc>
-        <w:tc>
-          <w:tcPr>
-            <w:tcW w:w="1528" w:type="dxa"/>
-          </w:tcPr>
-          <w:p>
-            <w:pPr>
-              <w:pStyle w:val="ListParagraph"/>
-              <w:ind w:left="0"/>
-            </w:pPr>
+            <w:r>
+              <w:t>1.69e-16</w:t>
+            </w:r>
+          </w:p>
+        </w:tc>
+        <w:tc>
+          <w:tcPr>
+            <w:tcW w:w="1528" w:type="dxa"/>
+          </w:tcPr>
+          <w:p>
+            <w:pPr>
+              <w:pStyle w:val="ListParagraph"/>
+              <w:ind w:left="0"/>
+            </w:pPr>
+            <w:r>
+              <w:t>9.76e</w:t>
+            </w:r>
           </w:p>
         </w:tc>
         <w:tc>
@@ -2590,6 +2651,7 @@
         <w:rPr>
           <w:b/>
         </w:rPr>
+        <w:lastRenderedPageBreak/>
         <w:t>Avg test acc:0.901 Avg train acc:0.901 Avg f1 acc:0.841 Avg f1 acc:0.841</w:t>
       </w:r>
     </w:p>
@@ -2598,7 +2660,6 @@
         <w:ind w:left="1440"/>
       </w:pPr>
       <w:r>
-        <w:lastRenderedPageBreak/>
         <w:t>MODEL:  TREE</w:t>
       </w:r>
     </w:p>
@@ -3043,13 +3104,34 @@
       </w:r>
     </w:p>
     <w:p>
-      <w:r>
+      <w:pPr>
+        <w:rPr>
+          <w:b/>
+          <w:sz w:val="32"/>
+          <w:szCs w:val="32"/>
+        </w:rPr>
+      </w:pPr>
+    </w:p>
+    <w:p>
+      <w:pPr>
+        <w:rPr>
+          <w:b/>
+          <w:sz w:val="32"/>
+          <w:szCs w:val="32"/>
+        </w:rPr>
+      </w:pPr>
+      <w:r>
+        <w:rPr>
+          <w:b/>
+          <w:sz w:val="32"/>
+          <w:szCs w:val="32"/>
+        </w:rPr>
+        <w:lastRenderedPageBreak/>
         <w:t>Discussion</w:t>
       </w:r>
     </w:p>
     <w:p>
       <w:r>
-        <w:lastRenderedPageBreak/>
         <w:t xml:space="preserve">Finally, there are certain key insights that we find from the tests and analysis. In this section all those are </w:t>
       </w:r>
       <w:r>
@@ -3128,10 +3210,7 @@
         <w:t>Statistical significance</w:t>
       </w:r>
       <w:r>
-        <w:t xml:space="preserve"> (</w:t>
-      </w:r>
-      <w:r>
-        <w:t>p-value &lt; 0.05)</w:t>
+        <w:t xml:space="preserve"> (p-value &lt; 0.05)</w:t>
       </w:r>
       <w:r>
         <w:t xml:space="preserve"> with high Cohen’s d effect size (0.98) showing that it is high differentiating factor and that engaged group contains high #Documents</w:t>
@@ -3395,6 +3474,7 @@
         </w:numPr>
       </w:pPr>
       <w:r>
+        <w:lastRenderedPageBreak/>
         <w:t xml:space="preserve">Correlation matrix also shows that they have decent correlations even though #Documents is slightly less correlated than Engaged </w:t>
       </w:r>
       <w:proofErr w:type="spellStart"/>
@@ -3424,11 +3504,92 @@
         </w:numPr>
       </w:pPr>
       <w:r>
-        <w:lastRenderedPageBreak/>
         <w:t xml:space="preserve">Did not show up </w:t>
       </w:r>
       <w:r>
         <w:t xml:space="preserve">or had no weight for logistic regression weights </w:t>
+      </w:r>
+    </w:p>
+    <w:p>
+      <w:pPr>
+        <w:pStyle w:val="ListParagraph"/>
+        <w:numPr>
+          <w:ilvl w:val="3"/>
+          <w:numId w:val="7"/>
+        </w:numPr>
+      </w:pPr>
+      <w:r>
+        <w:t>This</w:t>
+      </w:r>
+      <w:r>
+        <w:t xml:space="preserve"> happens as Engaged Jobs and #documents </w:t>
+      </w:r>
+      <w:proofErr w:type="gramStart"/>
+      <w:r>
+        <w:t>is</w:t>
+      </w:r>
+      <w:proofErr w:type="gramEnd"/>
+      <w:r>
+        <w:t xml:space="preserve"> highly correlated so the logisitic regression model ignores Engaged Jobs. In the figure below, where Engaged Appointments model was run without #documents we find Engaged Jobs to have the highest weight</w:t>
+      </w:r>
+    </w:p>
+    <w:p>
+      <w:pPr>
+        <w:pStyle w:val="ListParagraph"/>
+        <w:ind w:left="2880"/>
+      </w:pPr>
+      <w:r>
+        <w:rPr>
+          <w:noProof/>
+        </w:rPr>
+        <w:drawing>
+          <wp:inline distT="0" distB="0" distL="0" distR="0" wp14:anchorId="6C2641C7" wp14:editId="224091B9">
+            <wp:extent cx="3172265" cy="2379199"/>
+            <wp:effectExtent l="0" t="0" r="0" b="2540"/>
+            <wp:docPr id="6" name="Picture 6"/>
+            <wp:cNvGraphicFramePr>
+              <a:graphicFrameLocks xmlns:a="http://schemas.openxmlformats.org/drawingml/2006/main" noChangeAspect="1"/>
+            </wp:cNvGraphicFramePr>
+            <a:graphic xmlns:a="http://schemas.openxmlformats.org/drawingml/2006/main">
+              <a:graphicData uri="http://schemas.openxmlformats.org/drawingml/2006/picture">
+                <pic:pic xmlns:pic="http://schemas.openxmlformats.org/drawingml/2006/picture">
+                  <pic:nvPicPr>
+                    <pic:cNvPr id="0" name="Picture 1"/>
+                    <pic:cNvPicPr>
+                      <a:picLocks noChangeAspect="1" noChangeArrowheads="1"/>
+                    </pic:cNvPicPr>
+                  </pic:nvPicPr>
+                  <pic:blipFill>
+                    <a:blip r:embed="rId12">
+                      <a:extLst>
+                        <a:ext uri="{28A0092B-C50C-407E-A947-70E740481C1C}">
+                          <a14:useLocalDpi xmlns:a14="http://schemas.microsoft.com/office/drawing/2010/main" val="0"/>
+                        </a:ext>
+                      </a:extLst>
+                    </a:blip>
+                    <a:srcRect/>
+                    <a:stretch>
+                      <a:fillRect/>
+                    </a:stretch>
+                  </pic:blipFill>
+                  <pic:spPr bwMode="auto">
+                    <a:xfrm>
+                      <a:off x="0" y="0"/>
+                      <a:ext cx="3252417" cy="2439313"/>
+                    </a:xfrm>
+                    <a:prstGeom prst="rect">
+                      <a:avLst/>
+                    </a:prstGeom>
+                    <a:noFill/>
+                    <a:ln>
+                      <a:noFill/>
+                    </a:ln>
+                  </pic:spPr>
+                </pic:pic>
+              </a:graphicData>
+            </a:graphic>
+          </wp:inline>
+        </w:drawing>
       </w:r>
     </w:p>
     <w:p>
@@ -3442,13 +3603,16 @@
       <w:r>
         <w:t xml:space="preserve">We find statistical significance in Table III along with high </w:t>
       </w:r>
-      <w:proofErr w:type="spellStart"/>
-      <w:r>
-        <w:t>cohen’s</w:t>
-      </w:r>
-      <w:proofErr w:type="spellEnd"/>
-      <w:r>
-        <w:t xml:space="preserve"> d effect size of 0.72</w:t>
+      <w:r>
+        <w:t>C</w:t>
+      </w:r>
+      <w:r>
+        <w:t>ohen’s d effect size o</w:t>
+      </w:r>
+      <w:bookmarkStart w:id="0" w:name="_GoBack"/>
+      <w:bookmarkEnd w:id="0"/>
+      <w:r>
+        <w:t>f 0.72</w:t>
       </w:r>
     </w:p>
     <w:p>
@@ -3464,16 +3628,45 @@
       </w:r>
     </w:p>
     <w:p>
-      <w:r>
+      <w:pPr>
+        <w:rPr>
+          <w:b/>
+          <w:sz w:val="32"/>
+          <w:szCs w:val="32"/>
+        </w:rPr>
+      </w:pPr>
+      <w:r>
+        <w:rPr>
+          <w:b/>
+          <w:sz w:val="32"/>
+          <w:szCs w:val="32"/>
+        </w:rPr>
         <w:t>Limitations and Future Work</w:t>
       </w:r>
     </w:p>
     <w:p>
+      <w:pPr>
+        <w:pStyle w:val="ListParagraph"/>
+        <w:numPr>
+          <w:ilvl w:val="0"/>
+          <w:numId w:val="8"/>
+        </w:numPr>
+      </w:pPr>
       <w:r>
         <w:t>Getting the data ready took a considerable amount of time since, most handshake data is categorical and running analysis is difficult on that. Identifying some sort of scaling or conversion to the features will be greatly beneficial</w:t>
       </w:r>
-    </w:p>
-    <w:p>
+      <w:r>
+        <w:t>. For e.g. we converted school year to a numerical scale, with higher number representing more seniority.</w:t>
+      </w:r>
+    </w:p>
+    <w:p>
+      <w:pPr>
+        <w:pStyle w:val="ListParagraph"/>
+        <w:numPr>
+          <w:ilvl w:val="0"/>
+          <w:numId w:val="8"/>
+        </w:numPr>
+      </w:pPr>
       <w:r>
         <w:t xml:space="preserve">A lot of the features had to omitted as a lot of the features that was generated or included in the mega dataset was depended on the presence of one of the Engagement variables. For </w:t>
       </w:r>
@@ -3487,24 +3680,64 @@
       </w:r>
     </w:p>
     <w:p>
-      <w:r>
-        <w:t>The weighted student engagement variable as discussed previously could also be used.</w:t>
-      </w:r>
-    </w:p>
-    <w:p>
+      <w:pPr>
+        <w:pStyle w:val="ListParagraph"/>
+        <w:numPr>
+          <w:ilvl w:val="0"/>
+          <w:numId w:val="8"/>
+        </w:numPr>
+      </w:pPr>
+      <w:r>
+        <w:t>The weighted student engagement variable as discussed previously</w:t>
+      </w:r>
+      <w:r>
+        <w:t xml:space="preserve"> in the Methods section</w:t>
+      </w:r>
+      <w:r>
+        <w:t xml:space="preserve"> could also be used.</w:t>
+      </w:r>
+    </w:p>
+    <w:p>
+      <w:pPr>
+        <w:pStyle w:val="ListParagraph"/>
+        <w:numPr>
+          <w:ilvl w:val="0"/>
+          <w:numId w:val="8"/>
+        </w:numPr>
+      </w:pPr>
       <w:r>
         <w:t xml:space="preserve">For this analysis the Events data that accounts for all events (recruitment events, </w:t>
       </w:r>
       <w:r>
-        <w:t>any hall talks etc.) could be included to do a similar analysis in the future</w:t>
-      </w:r>
-    </w:p>
-    <w:p>
-      <w:r>
+        <w:t>any hall talks etc.) could be included to do a similar analysis in the futur</w:t>
+      </w:r>
+      <w:r>
+        <w:t>e.</w:t>
+      </w:r>
+    </w:p>
+    <w:p>
+      <w:pPr>
+        <w:pStyle w:val="ListParagraph"/>
+        <w:numPr>
+          <w:ilvl w:val="0"/>
+          <w:numId w:val="8"/>
+        </w:numPr>
+      </w:pPr>
+      <w:r>
+        <w:lastRenderedPageBreak/>
         <w:t xml:space="preserve">Student duplicates could be handled with more care. Since, students progress with their school years over the years, it could be beneficial to use a time series model to take that into considerations. In this analysis the students most recent school year is considered even though the data contains averaged out activity from their previous years. </w:t>
       </w:r>
-      <w:bookmarkStart w:id="0" w:name="_GoBack"/>
-      <w:bookmarkEnd w:id="0"/>
+      <w:r>
+        <w:t xml:space="preserve">A way to tackle this problem could be to use a time series analysis where we analyze how the student progresses over their four years. For </w:t>
+      </w:r>
+      <w:proofErr w:type="spellStart"/>
+      <w:r>
+        <w:t>e.g</w:t>
+      </w:r>
+      <w:proofErr w:type="spellEnd"/>
+      <w:r>
+        <w:t xml:space="preserve"> in this case the y variable could be the number of jobs they apply to in a given year. Hence, each student will have four datapoints and the general trend or progression could be predicted for all students.</w:t>
+      </w:r>
     </w:p>
     <w:p/>
     <w:p>
@@ -3690,6 +3923,119 @@
     </w:lvl>
   </w:abstractNum>
   <w:abstractNum w:abstractNumId="1" w15:restartNumberingAfterBreak="0">
+    <w:nsid w:val="2C062D55"/>
+    <w:multiLevelType w:val="hybridMultilevel"/>
+    <w:tmpl w:val="C408FCBE"/>
+    <w:lvl w:ilvl="0" w:tplc="04090001">
+      <w:start w:val="1"/>
+      <w:numFmt w:val="bullet"/>
+      <w:lvlText w:val=""/>
+      <w:lvlJc w:val="left"/>
+      <w:pPr>
+        <w:ind w:left="720" w:hanging="360"/>
+      </w:pPr>
+      <w:rPr>
+        <w:rFonts w:ascii="Symbol" w:hAnsi="Symbol" w:hint="default"/>
+      </w:rPr>
+    </w:lvl>
+    <w:lvl w:ilvl="1" w:tplc="04090003" w:tentative="1">
+      <w:start w:val="1"/>
+      <w:numFmt w:val="bullet"/>
+      <w:lvlText w:val="o"/>
+      <w:lvlJc w:val="left"/>
+      <w:pPr>
+        <w:ind w:left="1440" w:hanging="360"/>
+      </w:pPr>
+      <w:rPr>
+        <w:rFonts w:ascii="Courier New" w:hAnsi="Courier New" w:cs="Courier New" w:hint="default"/>
+      </w:rPr>
+    </w:lvl>
+    <w:lvl w:ilvl="2" w:tplc="04090005" w:tentative="1">
+      <w:start w:val="1"/>
+      <w:numFmt w:val="bullet"/>
+      <w:lvlText w:val=""/>
+      <w:lvlJc w:val="left"/>
+      <w:pPr>
+        <w:ind w:left="2160" w:hanging="360"/>
+      </w:pPr>
+      <w:rPr>
+        <w:rFonts w:ascii="Wingdings" w:hAnsi="Wingdings" w:hint="default"/>
+      </w:rPr>
+    </w:lvl>
+    <w:lvl w:ilvl="3" w:tplc="04090001" w:tentative="1">
+      <w:start w:val="1"/>
+      <w:numFmt w:val="bullet"/>
+      <w:lvlText w:val=""/>
+      <w:lvlJc w:val="left"/>
+      <w:pPr>
+        <w:ind w:left="2880" w:hanging="360"/>
+      </w:pPr>
+      <w:rPr>
+        <w:rFonts w:ascii="Symbol" w:hAnsi="Symbol" w:hint="default"/>
+      </w:rPr>
+    </w:lvl>
+    <w:lvl w:ilvl="4" w:tplc="04090003" w:tentative="1">
+      <w:start w:val="1"/>
+      <w:numFmt w:val="bullet"/>
+      <w:lvlText w:val="o"/>
+      <w:lvlJc w:val="left"/>
+      <w:pPr>
+        <w:ind w:left="3600" w:hanging="360"/>
+      </w:pPr>
+      <w:rPr>
+        <w:rFonts w:ascii="Courier New" w:hAnsi="Courier New" w:cs="Courier New" w:hint="default"/>
+      </w:rPr>
+    </w:lvl>
+    <w:lvl w:ilvl="5" w:tplc="04090005" w:tentative="1">
+      <w:start w:val="1"/>
+      <w:numFmt w:val="bullet"/>
+      <w:lvlText w:val=""/>
+      <w:lvlJc w:val="left"/>
+      <w:pPr>
+        <w:ind w:left="4320" w:hanging="360"/>
+      </w:pPr>
+      <w:rPr>
+        <w:rFonts w:ascii="Wingdings" w:hAnsi="Wingdings" w:hint="default"/>
+      </w:rPr>
+    </w:lvl>
+    <w:lvl w:ilvl="6" w:tplc="04090001" w:tentative="1">
+      <w:start w:val="1"/>
+      <w:numFmt w:val="bullet"/>
+      <w:lvlText w:val=""/>
+      <w:lvlJc w:val="left"/>
+      <w:pPr>
+        <w:ind w:left="5040" w:hanging="360"/>
+      </w:pPr>
+      <w:rPr>
+        <w:rFonts w:ascii="Symbol" w:hAnsi="Symbol" w:hint="default"/>
+      </w:rPr>
+    </w:lvl>
+    <w:lvl w:ilvl="7" w:tplc="04090003" w:tentative="1">
+      <w:start w:val="1"/>
+      <w:numFmt w:val="bullet"/>
+      <w:lvlText w:val="o"/>
+      <w:lvlJc w:val="left"/>
+      <w:pPr>
+        <w:ind w:left="5760" w:hanging="360"/>
+      </w:pPr>
+      <w:rPr>
+        <w:rFonts w:ascii="Courier New" w:hAnsi="Courier New" w:cs="Courier New" w:hint="default"/>
+      </w:rPr>
+    </w:lvl>
+    <w:lvl w:ilvl="8" w:tplc="04090005" w:tentative="1">
+      <w:start w:val="1"/>
+      <w:numFmt w:val="bullet"/>
+      <w:lvlText w:val=""/>
+      <w:lvlJc w:val="left"/>
+      <w:pPr>
+        <w:ind w:left="6480" w:hanging="360"/>
+      </w:pPr>
+      <w:rPr>
+        <w:rFonts w:ascii="Wingdings" w:hAnsi="Wingdings" w:hint="default"/>
+      </w:rPr>
+    </w:lvl>
+  </w:abstractNum>
+  <w:abstractNum w:abstractNumId="2" w15:restartNumberingAfterBreak="0">
     <w:nsid w:val="317A42BB"/>
     <w:multiLevelType w:val="hybridMultilevel"/>
     <w:tmpl w:val="7D6627AC"/>
@@ -3775,7 +4121,7 @@
       </w:pPr>
     </w:lvl>
   </w:abstractNum>
-  <w:abstractNum w:abstractNumId="2" w15:restartNumberingAfterBreak="0">
+  <w:abstractNum w:abstractNumId="3" w15:restartNumberingAfterBreak="0">
     <w:nsid w:val="31EC76CC"/>
     <w:multiLevelType w:val="hybridMultilevel"/>
     <w:tmpl w:val="B3A2BB34"/>
@@ -3864,7 +4210,7 @@
       </w:pPr>
     </w:lvl>
   </w:abstractNum>
-  <w:abstractNum w:abstractNumId="3" w15:restartNumberingAfterBreak="0">
+  <w:abstractNum w:abstractNumId="4" w15:restartNumberingAfterBreak="0">
     <w:nsid w:val="40ED7B82"/>
     <w:multiLevelType w:val="hybridMultilevel"/>
     <w:tmpl w:val="7B6A3270"/>
@@ -3953,7 +4299,7 @@
       </w:pPr>
     </w:lvl>
   </w:abstractNum>
-  <w:abstractNum w:abstractNumId="4" w15:restartNumberingAfterBreak="0">
+  <w:abstractNum w:abstractNumId="5" w15:restartNumberingAfterBreak="0">
     <w:nsid w:val="44A652B7"/>
     <w:multiLevelType w:val="hybridMultilevel"/>
     <w:tmpl w:val="82C2C6FE"/>
@@ -4042,7 +4388,7 @@
       </w:pPr>
     </w:lvl>
   </w:abstractNum>
-  <w:abstractNum w:abstractNumId="5" w15:restartNumberingAfterBreak="0">
+  <w:abstractNum w:abstractNumId="6" w15:restartNumberingAfterBreak="0">
     <w:nsid w:val="578A2193"/>
     <w:multiLevelType w:val="hybridMultilevel"/>
     <w:tmpl w:val="9C0AC392"/>
@@ -4082,7 +4428,7 @@
         <w:rFonts w:ascii="Wingdings" w:hAnsi="Wingdings" w:hint="default"/>
       </w:rPr>
     </w:lvl>
-    <w:lvl w:ilvl="3" w:tplc="04090001" w:tentative="1">
+    <w:lvl w:ilvl="3" w:tplc="04090001">
       <w:start w:val="1"/>
       <w:numFmt w:val="bullet"/>
       <w:lvlText w:val=""/>
@@ -4155,7 +4501,7 @@
       </w:rPr>
     </w:lvl>
   </w:abstractNum>
-  <w:abstractNum w:abstractNumId="6" w15:restartNumberingAfterBreak="0">
+  <w:abstractNum w:abstractNumId="7" w15:restartNumberingAfterBreak="0">
     <w:nsid w:val="5B55210D"/>
     <w:multiLevelType w:val="hybridMultilevel"/>
     <w:tmpl w:val="46021276"/>
@@ -4272,22 +4618,25 @@
     <w:abstractNumId w:val="0"/>
   </w:num>
   <w:num w:numId="2">
+    <w:abstractNumId w:val="3"/>
+  </w:num>
+  <w:num w:numId="3">
+    <w:abstractNumId w:val="7"/>
+  </w:num>
+  <w:num w:numId="4">
+    <w:abstractNumId w:val="4"/>
+  </w:num>
+  <w:num w:numId="5">
+    <w:abstractNumId w:val="5"/>
+  </w:num>
+  <w:num w:numId="6">
     <w:abstractNumId w:val="2"/>
   </w:num>
-  <w:num w:numId="3">
+  <w:num w:numId="7">
     <w:abstractNumId w:val="6"/>
   </w:num>
-  <w:num w:numId="4">
-    <w:abstractNumId w:val="3"/>
-  </w:num>
-  <w:num w:numId="5">
-    <w:abstractNumId w:val="4"/>
-  </w:num>
-  <w:num w:numId="6">
+  <w:num w:numId="8">
     <w:abstractNumId w:val="1"/>
-  </w:num>
-  <w:num w:numId="7">
-    <w:abstractNumId w:val="5"/>
   </w:num>
 </w:numbering>
 </file>
@@ -4415,6 +4764,7 @@
     <w:lsdException w:name="HTML Sample" w:semiHidden="1" w:unhideWhenUsed="1"/>
     <w:lsdException w:name="HTML Typewriter" w:semiHidden="1" w:unhideWhenUsed="1"/>
     <w:lsdException w:name="HTML Variable" w:semiHidden="1" w:unhideWhenUsed="1"/>
+    <w:lsdException w:name="Normal Table" w:semiHidden="1" w:unhideWhenUsed="1"/>
     <w:lsdException w:name="annotation subject" w:semiHidden="1" w:unhideWhenUsed="1"/>
     <w:lsdException w:name="No List" w:semiHidden="1" w:unhideWhenUsed="1"/>
     <w:lsdException w:name="Outline List 1" w:semiHidden="1" w:unhideWhenUsed="1"/>
@@ -4461,8 +4811,10 @@
     <w:lsdException w:name="Table Subtle 2" w:semiHidden="1" w:unhideWhenUsed="1"/>
     <w:lsdException w:name="Table Web 1" w:semiHidden="1" w:unhideWhenUsed="1"/>
     <w:lsdException w:name="Table Web 2" w:semiHidden="1" w:unhideWhenUsed="1"/>
+    <w:lsdException w:name="Table Web 3" w:semiHidden="1" w:unhideWhenUsed="1"/>
     <w:lsdException w:name="Balloon Text" w:semiHidden="1" w:unhideWhenUsed="1"/>
     <w:lsdException w:name="Table Grid" w:uiPriority="39"/>
+    <w:lsdException w:name="Table Theme" w:semiHidden="1" w:unhideWhenUsed="1"/>
     <w:lsdException w:name="Placeholder Text" w:semiHidden="1"/>
     <w:lsdException w:name="No Spacing" w:uiPriority="1" w:qFormat="1"/>
     <w:lsdException w:name="Light Shading" w:uiPriority="60"/>
@@ -4691,6 +5043,7 @@
   <w:style w:type="character" w:default="1" w:styleId="DefaultParagraphFont">
     <w:name w:val="Default Paragraph Font"/>
     <w:uiPriority w:val="1"/>
+    <w:semiHidden/>
     <w:unhideWhenUsed/>
   </w:style>
   <w:style w:type="table" w:default="1" w:styleId="TableNormal">

</xml_diff>